<commit_message>
Adds 2HP BonkDaddy. Fixes boms/cpl. Updates Readme
</commit_message>
<xml_diff>
--- a/main_board/fab/bonkulator_assembly.docx
+++ b/main_board/fab/bonkulator_assembly.docx
@@ -86,15 +86,13 @@
     </w:p>
     <w:p>
       <w:r>
-        <w:t xml:space="preserve">The top side assembly procedure is broken into 3 parts to make it easier to align </w:t>
-      </w:r>
-      <w:proofErr w:type="gramStart"/>
-      <w:r>
-        <w:t>all of</w:t>
-      </w:r>
-      <w:proofErr w:type="gramEnd"/>
-      <w:r>
-        <w:t xml:space="preserve"> the components. It is possible to do in fewer steps. It is up to the builder to decide if consolidation would be beneficial.</w:t>
+        <w:t>The top side assembly procedure is broken into 3 parts to make it easier to align the components. It is possible to do in fewer steps. It</w:t>
+      </w:r>
+      <w:r>
+        <w:t>’</w:t>
+      </w:r>
+      <w:r>
+        <w:t>s up to the builder to decide if consolidation would be beneficial.</w:t>
       </w:r>
     </w:p>
     <w:p>
@@ -247,15 +245,7 @@
         <w:t xml:space="preserve">his also is what is delivered from JLCPCB when </w:t>
       </w:r>
       <w:r>
-        <w:t xml:space="preserve">using their assembly service. The required BOM in </w:t>
-      </w:r>
-      <w:proofErr w:type="spellStart"/>
-      <w:r>
-        <w:t>bom</w:t>
-      </w:r>
-      <w:proofErr w:type="spellEnd"/>
-      <w:r>
-        <w:t>/LCSC and the position file is in fab/pos</w:t>
+        <w:t>using their assembly service.</w:t>
       </w:r>
     </w:p>
     <w:p>
@@ -660,13 +650,7 @@
         </w:numPr>
       </w:pPr>
       <w:r>
-        <w:t>A</w:t>
-      </w:r>
-      <w:r>
-        <w:t>ssemble front panel to board to assure proper alignment of components.</w:t>
-      </w:r>
-      <w:r>
-        <w:t xml:space="preserve"> This should be final assembly, OK to use all 4 nuts.</w:t>
+        <w:t>Assemble front panel to board to assure proper alignment of components. This should be final assembly, OK to use all 4 nuts.</w:t>
       </w:r>
     </w:p>
     <w:p>
@@ -678,25 +662,19 @@
         </w:numPr>
       </w:pPr>
       <w:r>
+        <w:t>Solder LEDs.</w:t>
+      </w:r>
+    </w:p>
+    <w:p>
+      <w:pPr>
+        <w:pStyle w:val="ListParagraph"/>
+        <w:numPr>
+          <w:ilvl w:val="0"/>
+          <w:numId w:val="1"/>
+        </w:numPr>
+      </w:pPr>
+      <w:r>
         <w:lastRenderedPageBreak/>
-        <w:t xml:space="preserve">Solder </w:t>
-      </w:r>
-      <w:r>
-        <w:t>LEDs</w:t>
-      </w:r>
-      <w:r>
-        <w:t>.</w:t>
-      </w:r>
-    </w:p>
-    <w:p>
-      <w:pPr>
-        <w:pStyle w:val="ListParagraph"/>
-        <w:numPr>
-          <w:ilvl w:val="0"/>
-          <w:numId w:val="1"/>
-        </w:numPr>
-      </w:pPr>
-      <w:r>
         <w:t>I</w:t>
       </w:r>
       <w:r>

</xml_diff>